<commit_message>
Remove some blank spaces from Word template
</commit_message>
<xml_diff>
--- a/www/assets/SDG_Metadata_Authoring_Tool__Word.docx
+++ b/www/assets/SDG_Metadata_Authoring_Tool__Word.docx
@@ -4,6 +4,12 @@
   <w:body>
     <w:sdt>
       <w:sdtPr>
+        <w:rPr>
+          <w:rFonts w:asciiTheme="minorHAnsi" w:eastAsiaTheme="minorHAnsi" w:hAnsiTheme="minorHAnsi" w:cstheme="minorBidi"/>
+          <w:color w:val="auto"/>
+          <w:sz w:val="22"/>
+          <w:szCs w:val="22"/>
+        </w:rPr>
         <w:id w:val="1880978163"/>
         <w:docPartObj>
           <w:docPartGallery w:val="Table of Contents"/>
@@ -12,13 +18,9 @@
       </w:sdtPr>
       <w:sdtEndPr>
         <w:rPr>
-          <w:rFonts w:asciiTheme="minorHAnsi" w:eastAsiaTheme="minorHAnsi" w:hAnsiTheme="minorHAnsi" w:cstheme="minorBidi"/>
           <w:b/>
           <w:bCs/>
           <w:noProof/>
-          <w:color w:val="auto"/>
-          <w:sz w:val="22"/>
-          <w:szCs w:val="22"/>
         </w:rPr>
       </w:sdtEndPr>
       <w:sdtContent>
@@ -604,8 +606,6 @@
       </w:sdtContent>
     </w:sdt>
     <w:p>
-      <w:bookmarkStart w:id="0" w:name="_GoBack"/>
-      <w:bookmarkEnd w:id="0"/>
       <w:r>
         <w:br w:type="page"/>
       </w:r>
@@ -647,7 +647,7 @@
                 <w:rFonts w:eastAsia="Times New Roman"/>
               </w:rPr>
             </w:pPr>
-            <w:bookmarkStart w:id="1" w:name="_Toc36553769"/>
+            <w:bookmarkStart w:id="0" w:name="_Toc36553769"/>
             <w:r>
               <w:rPr>
                 <w:rFonts w:eastAsia="Times New Roman"/>
@@ -655,7 +655,7 @@
               <w:lastRenderedPageBreak/>
               <w:t>Indicator Information</w:t>
             </w:r>
-            <w:bookmarkEnd w:id="1"/>
+            <w:bookmarkEnd w:id="0"/>
           </w:p>
         </w:tc>
         <w:tc>
@@ -1349,13 +1349,6 @@
                 <w:color w:val="000000"/>
               </w:rPr>
             </w:pPr>
-            <w:r>
-              <w:rPr>
-                <w:rFonts w:ascii="Calibri" w:eastAsia="Times New Roman" w:hAnsi="Calibri" w:cs="Calibri"/>
-                <w:color w:val="000000"/>
-              </w:rPr>
-              <w:t> </w:t>
-            </w:r>
           </w:p>
         </w:tc>
       </w:tr>
@@ -1969,13 +1962,6 @@
                 <w:color w:val="000000"/>
               </w:rPr>
             </w:pPr>
-            <w:r>
-              <w:rPr>
-                <w:rFonts w:ascii="Calibri" w:eastAsia="Times New Roman" w:hAnsi="Calibri" w:cs="Calibri"/>
-                <w:color w:val="000000"/>
-              </w:rPr>
-              <w:t> </w:t>
-            </w:r>
           </w:p>
         </w:tc>
       </w:tr>
@@ -2091,13 +2077,6 @@
                 <w:color w:val="000000"/>
               </w:rPr>
             </w:pPr>
-            <w:r>
-              <w:rPr>
-                <w:rFonts w:ascii="Calibri" w:eastAsia="Times New Roman" w:hAnsi="Calibri" w:cs="Calibri"/>
-                <w:color w:val="000000"/>
-              </w:rPr>
-              <w:t> </w:t>
-            </w:r>
           </w:p>
         </w:tc>
       </w:tr>
@@ -2212,13 +2191,6 @@
                 <w:color w:val="000000"/>
               </w:rPr>
             </w:pPr>
-            <w:r>
-              <w:rPr>
-                <w:rFonts w:ascii="Calibri" w:eastAsia="Times New Roman" w:hAnsi="Calibri" w:cs="Calibri"/>
-                <w:color w:val="000000"/>
-              </w:rPr>
-              <w:t> </w:t>
-            </w:r>
           </w:p>
         </w:tc>
       </w:tr>
@@ -2333,13 +2305,6 @@
                 <w:color w:val="000000"/>
               </w:rPr>
             </w:pPr>
-            <w:r>
-              <w:rPr>
-                <w:rFonts w:ascii="Calibri" w:eastAsia="Times New Roman" w:hAnsi="Calibri" w:cs="Calibri"/>
-                <w:color w:val="000000"/>
-              </w:rPr>
-              <w:t> </w:t>
-            </w:r>
           </w:p>
         </w:tc>
       </w:tr>
@@ -2471,13 +2436,6 @@
                 <w:color w:val="000000"/>
               </w:rPr>
             </w:pPr>
-            <w:r>
-              <w:rPr>
-                <w:rFonts w:ascii="Calibri" w:eastAsia="Times New Roman" w:hAnsi="Calibri" w:cs="Calibri"/>
-                <w:color w:val="000000"/>
-              </w:rPr>
-              <w:t> </w:t>
-            </w:r>
           </w:p>
         </w:tc>
       </w:tr>
@@ -2592,13 +2550,6 @@
                 <w:color w:val="000000"/>
               </w:rPr>
             </w:pPr>
-            <w:r>
-              <w:rPr>
-                <w:rFonts w:ascii="Calibri" w:eastAsia="Times New Roman" w:hAnsi="Calibri" w:cs="Calibri"/>
-                <w:color w:val="000000"/>
-              </w:rPr>
-              <w:t> </w:t>
-            </w:r>
           </w:p>
         </w:tc>
       </w:tr>
@@ -2729,13 +2680,6 @@
                 <w:color w:val="000000"/>
               </w:rPr>
             </w:pPr>
-            <w:r>
-              <w:rPr>
-                <w:rFonts w:ascii="Calibri" w:eastAsia="Times New Roman" w:hAnsi="Calibri" w:cs="Calibri"/>
-                <w:color w:val="000000"/>
-              </w:rPr>
-              <w:t> </w:t>
-            </w:r>
           </w:p>
         </w:tc>
       </w:tr>
@@ -2782,7 +2726,7 @@
                 <w:rFonts w:eastAsia="Times New Roman"/>
               </w:rPr>
             </w:pPr>
-            <w:bookmarkStart w:id="2" w:name="_Toc36553770"/>
+            <w:bookmarkStart w:id="1" w:name="_Toc36553770"/>
             <w:r>
               <w:rPr>
                 <w:rFonts w:eastAsia="Times New Roman"/>
@@ -2790,7 +2734,7 @@
               <w:lastRenderedPageBreak/>
               <w:t>Data reporter</w:t>
             </w:r>
-            <w:bookmarkEnd w:id="2"/>
+            <w:bookmarkEnd w:id="1"/>
           </w:p>
         </w:tc>
         <w:tc>
@@ -3445,13 +3389,6 @@
                 <w:color w:val="000000"/>
               </w:rPr>
             </w:pPr>
-            <w:r>
-              <w:rPr>
-                <w:rFonts w:ascii="Calibri" w:eastAsia="Times New Roman" w:hAnsi="Calibri" w:cs="Calibri"/>
-                <w:color w:val="000000"/>
-              </w:rPr>
-              <w:t> </w:t>
-            </w:r>
           </w:p>
         </w:tc>
       </w:tr>
@@ -4083,13 +4020,6 @@
                 <w:color w:val="000000"/>
               </w:rPr>
             </w:pPr>
-            <w:r>
-              <w:rPr>
-                <w:rFonts w:ascii="Calibri" w:eastAsia="Times New Roman" w:hAnsi="Calibri" w:cs="Calibri"/>
-                <w:color w:val="000000"/>
-              </w:rPr>
-              <w:t> </w:t>
-            </w:r>
           </w:p>
         </w:tc>
       </w:tr>
@@ -4205,13 +4135,6 @@
                 <w:color w:val="000000"/>
               </w:rPr>
             </w:pPr>
-            <w:r>
-              <w:rPr>
-                <w:rFonts w:ascii="Calibri" w:eastAsia="Times New Roman" w:hAnsi="Calibri" w:cs="Calibri"/>
-                <w:color w:val="000000"/>
-              </w:rPr>
-              <w:t> </w:t>
-            </w:r>
           </w:p>
         </w:tc>
       </w:tr>
@@ -4342,13 +4265,6 @@
                 <w:color w:val="000000"/>
               </w:rPr>
             </w:pPr>
-            <w:r>
-              <w:rPr>
-                <w:rFonts w:ascii="Calibri" w:eastAsia="Times New Roman" w:hAnsi="Calibri" w:cs="Calibri"/>
-                <w:color w:val="000000"/>
-              </w:rPr>
-              <w:t> </w:t>
-            </w:r>
           </w:p>
         </w:tc>
       </w:tr>
@@ -4488,13 +4404,6 @@
                 <w:color w:val="000000"/>
               </w:rPr>
             </w:pPr>
-            <w:r>
-              <w:rPr>
-                <w:rFonts w:ascii="Calibri" w:eastAsia="Times New Roman" w:hAnsi="Calibri" w:cs="Calibri"/>
-                <w:color w:val="000000"/>
-              </w:rPr>
-              <w:t> </w:t>
-            </w:r>
           </w:p>
         </w:tc>
       </w:tr>
@@ -4635,13 +4544,6 @@
                 <w:color w:val="000000"/>
               </w:rPr>
             </w:pPr>
-            <w:r>
-              <w:rPr>
-                <w:rFonts w:ascii="Calibri" w:eastAsia="Times New Roman" w:hAnsi="Calibri" w:cs="Calibri"/>
-                <w:color w:val="000000"/>
-              </w:rPr>
-              <w:t> </w:t>
-            </w:r>
           </w:p>
         </w:tc>
       </w:tr>
@@ -4756,13 +4658,6 @@
                 <w:color w:val="000000"/>
               </w:rPr>
             </w:pPr>
-            <w:r>
-              <w:rPr>
-                <w:rFonts w:ascii="Calibri" w:eastAsia="Times New Roman" w:hAnsi="Calibri" w:cs="Calibri"/>
-                <w:color w:val="000000"/>
-              </w:rPr>
-              <w:t> </w:t>
-            </w:r>
           </w:p>
         </w:tc>
       </w:tr>
@@ -4877,13 +4772,6 @@
                 <w:color w:val="000000"/>
               </w:rPr>
             </w:pPr>
-            <w:r>
-              <w:rPr>
-                <w:rFonts w:ascii="Calibri" w:eastAsia="Times New Roman" w:hAnsi="Calibri" w:cs="Calibri"/>
-                <w:color w:val="000000"/>
-              </w:rPr>
-              <w:t> </w:t>
-            </w:r>
           </w:p>
         </w:tc>
       </w:tr>
@@ -4931,7 +4819,7 @@
                 <w:rFonts w:eastAsia="Times New Roman"/>
               </w:rPr>
             </w:pPr>
-            <w:bookmarkStart w:id="3" w:name="_Toc36553771"/>
+            <w:bookmarkStart w:id="2" w:name="_Toc36553771"/>
             <w:r>
               <w:rPr>
                 <w:rFonts w:eastAsia="Times New Roman"/>
@@ -4939,7 +4827,7 @@
               <w:lastRenderedPageBreak/>
               <w:t>Definition, concepts and classifications</w:t>
             </w:r>
-            <w:bookmarkEnd w:id="3"/>
+            <w:bookmarkEnd w:id="2"/>
           </w:p>
         </w:tc>
         <w:tc>
@@ -5559,13 +5447,6 @@
                 <w:color w:val="000000"/>
               </w:rPr>
             </w:pPr>
-            <w:r>
-              <w:rPr>
-                <w:rFonts w:ascii="Calibri" w:eastAsia="Times New Roman" w:hAnsi="Calibri" w:cs="Calibri"/>
-                <w:color w:val="000000"/>
-              </w:rPr>
-              <w:t> </w:t>
-            </w:r>
           </w:p>
         </w:tc>
       </w:tr>
@@ -6180,13 +6061,6 @@
                 <w:color w:val="000000"/>
               </w:rPr>
             </w:pPr>
-            <w:r>
-              <w:rPr>
-                <w:rFonts w:ascii="Calibri" w:eastAsia="Times New Roman" w:hAnsi="Calibri" w:cs="Calibri"/>
-                <w:color w:val="000000"/>
-              </w:rPr>
-              <w:t> </w:t>
-            </w:r>
           </w:p>
         </w:tc>
       </w:tr>
@@ -6301,13 +6175,6 @@
                 <w:color w:val="000000"/>
               </w:rPr>
             </w:pPr>
-            <w:r>
-              <w:rPr>
-                <w:rFonts w:ascii="Calibri" w:eastAsia="Times New Roman" w:hAnsi="Calibri" w:cs="Calibri"/>
-                <w:color w:val="000000"/>
-              </w:rPr>
-              <w:t> </w:t>
-            </w:r>
           </w:p>
         </w:tc>
       </w:tr>
@@ -6438,13 +6305,6 @@
                 <w:color w:val="000000"/>
               </w:rPr>
             </w:pPr>
-            <w:r>
-              <w:rPr>
-                <w:rFonts w:ascii="Calibri" w:eastAsia="Times New Roman" w:hAnsi="Calibri" w:cs="Calibri"/>
-                <w:color w:val="000000"/>
-              </w:rPr>
-              <w:t> </w:t>
-            </w:r>
           </w:p>
         </w:tc>
       </w:tr>
@@ -6492,7 +6352,7 @@
                 <w:rFonts w:eastAsia="Times New Roman"/>
               </w:rPr>
             </w:pPr>
-            <w:bookmarkStart w:id="4" w:name="_Toc36553772"/>
+            <w:bookmarkStart w:id="3" w:name="_Toc36553772"/>
             <w:r>
               <w:rPr>
                 <w:rFonts w:eastAsia="Times New Roman"/>
@@ -6500,7 +6360,7 @@
               <w:lastRenderedPageBreak/>
               <w:t>Data source type and data collection method</w:t>
             </w:r>
-            <w:bookmarkEnd w:id="4"/>
+            <w:bookmarkEnd w:id="3"/>
           </w:p>
         </w:tc>
         <w:tc>
@@ -7105,13 +6965,6 @@
                 <w:color w:val="000000"/>
               </w:rPr>
             </w:pPr>
-            <w:r>
-              <w:rPr>
-                <w:rFonts w:ascii="Calibri" w:eastAsia="Times New Roman" w:hAnsi="Calibri" w:cs="Calibri"/>
-                <w:color w:val="000000"/>
-              </w:rPr>
-              <w:t> </w:t>
-            </w:r>
           </w:p>
         </w:tc>
       </w:tr>
@@ -7741,13 +7594,6 @@
                 <w:color w:val="000000"/>
               </w:rPr>
             </w:pPr>
-            <w:r>
-              <w:rPr>
-                <w:rFonts w:ascii="Calibri" w:eastAsia="Times New Roman" w:hAnsi="Calibri" w:cs="Calibri"/>
-                <w:color w:val="000000"/>
-              </w:rPr>
-              <w:t> </w:t>
-            </w:r>
           </w:p>
         </w:tc>
       </w:tr>
@@ -7895,13 +7741,6 @@
                 <w:color w:val="000000"/>
               </w:rPr>
             </w:pPr>
-            <w:r>
-              <w:rPr>
-                <w:rFonts w:ascii="Calibri" w:eastAsia="Times New Roman" w:hAnsi="Calibri" w:cs="Calibri"/>
-                <w:color w:val="000000"/>
-              </w:rPr>
-              <w:t> </w:t>
-            </w:r>
           </w:p>
         </w:tc>
       </w:tr>
@@ -8032,13 +7871,6 @@
                 <w:color w:val="000000"/>
               </w:rPr>
             </w:pPr>
-            <w:r>
-              <w:rPr>
-                <w:rFonts w:ascii="Calibri" w:eastAsia="Times New Roman" w:hAnsi="Calibri" w:cs="Calibri"/>
-                <w:color w:val="000000"/>
-              </w:rPr>
-              <w:t> </w:t>
-            </w:r>
           </w:p>
         </w:tc>
       </w:tr>
@@ -8153,13 +7985,6 @@
                 <w:color w:val="000000"/>
               </w:rPr>
             </w:pPr>
-            <w:r>
-              <w:rPr>
-                <w:rFonts w:ascii="Calibri" w:eastAsia="Times New Roman" w:hAnsi="Calibri" w:cs="Calibri"/>
-                <w:color w:val="000000"/>
-              </w:rPr>
-              <w:t> </w:t>
-            </w:r>
           </w:p>
         </w:tc>
       </w:tr>
@@ -8275,13 +8100,6 @@
                 <w:color w:val="000000"/>
               </w:rPr>
             </w:pPr>
-            <w:r>
-              <w:rPr>
-                <w:rFonts w:ascii="Calibri" w:eastAsia="Times New Roman" w:hAnsi="Calibri" w:cs="Calibri"/>
-                <w:color w:val="000000"/>
-              </w:rPr>
-              <w:t> </w:t>
-            </w:r>
           </w:p>
         </w:tc>
       </w:tr>
@@ -8396,13 +8214,6 @@
                 <w:color w:val="000000"/>
               </w:rPr>
             </w:pPr>
-            <w:r>
-              <w:rPr>
-                <w:rFonts w:ascii="Calibri" w:eastAsia="Times New Roman" w:hAnsi="Calibri" w:cs="Calibri"/>
-                <w:color w:val="000000"/>
-              </w:rPr>
-              <w:t> </w:t>
-            </w:r>
           </w:p>
         </w:tc>
       </w:tr>
@@ -8533,13 +8344,6 @@
                 <w:color w:val="000000"/>
               </w:rPr>
             </w:pPr>
-            <w:r>
-              <w:rPr>
-                <w:rFonts w:ascii="Calibri" w:eastAsia="Times New Roman" w:hAnsi="Calibri" w:cs="Calibri"/>
-                <w:color w:val="000000"/>
-              </w:rPr>
-              <w:t> </w:t>
-            </w:r>
           </w:p>
         </w:tc>
       </w:tr>
@@ -8587,7 +8391,7 @@
                 <w:rFonts w:eastAsia="Times New Roman"/>
               </w:rPr>
             </w:pPr>
-            <w:bookmarkStart w:id="5" w:name="_Toc36553773"/>
+            <w:bookmarkStart w:id="4" w:name="_Toc36553773"/>
             <w:r>
               <w:rPr>
                 <w:rFonts w:eastAsia="Times New Roman"/>
@@ -8595,7 +8399,7 @@
               <w:lastRenderedPageBreak/>
               <w:t>Other methodological considerations</w:t>
             </w:r>
-            <w:bookmarkEnd w:id="5"/>
+            <w:bookmarkEnd w:id="4"/>
           </w:p>
         </w:tc>
         <w:tc>
@@ -9241,13 +9045,6 @@
                 <w:color w:val="000000"/>
               </w:rPr>
             </w:pPr>
-            <w:r>
-              <w:rPr>
-                <w:rFonts w:ascii="Calibri" w:eastAsia="Times New Roman" w:hAnsi="Calibri" w:cs="Calibri"/>
-                <w:color w:val="000000"/>
-              </w:rPr>
-              <w:t> </w:t>
-            </w:r>
           </w:p>
         </w:tc>
       </w:tr>
@@ -9861,13 +9658,6 @@
                 <w:color w:val="000000"/>
               </w:rPr>
             </w:pPr>
-            <w:r>
-              <w:rPr>
-                <w:rFonts w:ascii="Calibri" w:eastAsia="Times New Roman" w:hAnsi="Calibri" w:cs="Calibri"/>
-                <w:color w:val="000000"/>
-              </w:rPr>
-              <w:t> </w:t>
-            </w:r>
           </w:p>
         </w:tc>
       </w:tr>
@@ -9983,13 +9773,6 @@
                 <w:color w:val="000000"/>
               </w:rPr>
             </w:pPr>
-            <w:r>
-              <w:rPr>
-                <w:rFonts w:ascii="Calibri" w:eastAsia="Times New Roman" w:hAnsi="Calibri" w:cs="Calibri"/>
-                <w:color w:val="000000"/>
-              </w:rPr>
-              <w:t> </w:t>
-            </w:r>
           </w:p>
         </w:tc>
       </w:tr>
@@ -10104,13 +9887,6 @@
                 <w:color w:val="000000"/>
               </w:rPr>
             </w:pPr>
-            <w:r>
-              <w:rPr>
-                <w:rFonts w:ascii="Calibri" w:eastAsia="Times New Roman" w:hAnsi="Calibri" w:cs="Calibri"/>
-                <w:color w:val="000000"/>
-              </w:rPr>
-              <w:t> </w:t>
-            </w:r>
           </w:p>
         </w:tc>
       </w:tr>
@@ -10225,13 +10001,6 @@
                 <w:color w:val="000000"/>
               </w:rPr>
             </w:pPr>
-            <w:r>
-              <w:rPr>
-                <w:rFonts w:ascii="Calibri" w:eastAsia="Times New Roman" w:hAnsi="Calibri" w:cs="Calibri"/>
-                <w:color w:val="000000"/>
-              </w:rPr>
-              <w:t> </w:t>
-            </w:r>
           </w:p>
         </w:tc>
       </w:tr>
@@ -10347,13 +10116,6 @@
                 <w:color w:val="000000"/>
               </w:rPr>
             </w:pPr>
-            <w:r>
-              <w:rPr>
-                <w:rFonts w:ascii="Calibri" w:eastAsia="Times New Roman" w:hAnsi="Calibri" w:cs="Calibri"/>
-                <w:color w:val="000000"/>
-              </w:rPr>
-              <w:t> </w:t>
-            </w:r>
           </w:p>
         </w:tc>
       </w:tr>
@@ -10517,13 +10279,6 @@
                 <w:color w:val="000000"/>
               </w:rPr>
             </w:pPr>
-            <w:r>
-              <w:rPr>
-                <w:rFonts w:ascii="Calibri" w:eastAsia="Times New Roman" w:hAnsi="Calibri" w:cs="Calibri"/>
-                <w:color w:val="000000"/>
-              </w:rPr>
-              <w:t> </w:t>
-            </w:r>
           </w:p>
         </w:tc>
       </w:tr>
@@ -10678,14 +10433,6 @@
                 <w:color w:val="000000"/>
               </w:rPr>
             </w:pPr>
-            <w:r>
-              <w:rPr>
-                <w:rFonts w:ascii="Calibri" w:eastAsia="Times New Roman" w:hAnsi="Calibri" w:cs="Calibri"/>
-                <w:color w:val="000000"/>
-              </w:rPr>
-              <w:lastRenderedPageBreak/>
-              <w:t> </w:t>
-            </w:r>
           </w:p>
         </w:tc>
       </w:tr>
@@ -10816,13 +10563,6 @@
                 <w:color w:val="000000"/>
               </w:rPr>
             </w:pPr>
-            <w:r>
-              <w:rPr>
-                <w:rFonts w:ascii="Calibri" w:eastAsia="Times New Roman" w:hAnsi="Calibri" w:cs="Calibri"/>
-                <w:color w:val="000000"/>
-              </w:rPr>
-              <w:t> </w:t>
-            </w:r>
           </w:p>
         </w:tc>
       </w:tr>
@@ -10953,13 +10693,6 @@
                 <w:color w:val="000000"/>
               </w:rPr>
             </w:pPr>
-            <w:r>
-              <w:rPr>
-                <w:rFonts w:ascii="Calibri" w:eastAsia="Times New Roman" w:hAnsi="Calibri" w:cs="Calibri"/>
-                <w:color w:val="000000"/>
-              </w:rPr>
-              <w:t> </w:t>
-            </w:r>
           </w:p>
         </w:tc>
       </w:tr>
@@ -11075,13 +10808,6 @@
                 <w:color w:val="000000"/>
               </w:rPr>
             </w:pPr>
-            <w:r>
-              <w:rPr>
-                <w:rFonts w:ascii="Calibri" w:eastAsia="Times New Roman" w:hAnsi="Calibri" w:cs="Calibri"/>
-                <w:color w:val="000000"/>
-              </w:rPr>
-              <w:t> </w:t>
-            </w:r>
           </w:p>
         </w:tc>
       </w:tr>
@@ -11205,13 +10931,6 @@
                 <w:color w:val="000000"/>
               </w:rPr>
             </w:pPr>
-            <w:r>
-              <w:rPr>
-                <w:rFonts w:ascii="Calibri" w:eastAsia="Times New Roman" w:hAnsi="Calibri" w:cs="Calibri"/>
-                <w:color w:val="000000"/>
-              </w:rPr>
-              <w:t> </w:t>
-            </w:r>
           </w:p>
         </w:tc>
       </w:tr>
@@ -11351,13 +11070,6 @@
                 <w:color w:val="000000"/>
               </w:rPr>
             </w:pPr>
-            <w:r>
-              <w:rPr>
-                <w:rFonts w:ascii="Calibri" w:eastAsia="Times New Roman" w:hAnsi="Calibri" w:cs="Calibri"/>
-                <w:color w:val="000000"/>
-              </w:rPr>
-              <w:t> </w:t>
-            </w:r>
           </w:p>
         </w:tc>
       </w:tr>
@@ -11405,7 +11117,7 @@
                 <w:rFonts w:eastAsia="Times New Roman"/>
               </w:rPr>
             </w:pPr>
-            <w:bookmarkStart w:id="6" w:name="_Toc36553774"/>
+            <w:bookmarkStart w:id="5" w:name="_Toc36553774"/>
             <w:r>
               <w:rPr>
                 <w:rFonts w:eastAsia="Times New Roman"/>
@@ -11413,7 +11125,7 @@
               <w:lastRenderedPageBreak/>
               <w:t>Data availability and disaggregation</w:t>
             </w:r>
-            <w:bookmarkEnd w:id="6"/>
+            <w:bookmarkEnd w:id="5"/>
           </w:p>
         </w:tc>
         <w:tc>
@@ -12100,13 +11812,6 @@
                 <w:color w:val="000000"/>
               </w:rPr>
             </w:pPr>
-            <w:r>
-              <w:rPr>
-                <w:rFonts w:ascii="Calibri" w:eastAsia="Times New Roman" w:hAnsi="Calibri" w:cs="Calibri"/>
-                <w:color w:val="000000"/>
-              </w:rPr>
-              <w:t> </w:t>
-            </w:r>
           </w:p>
         </w:tc>
       </w:tr>
@@ -12154,7 +11859,7 @@
                 <w:rFonts w:eastAsia="Times New Roman"/>
               </w:rPr>
             </w:pPr>
-            <w:bookmarkStart w:id="7" w:name="_Toc36553775"/>
+            <w:bookmarkStart w:id="6" w:name="_Toc36553775"/>
             <w:r>
               <w:rPr>
                 <w:rFonts w:eastAsia="Times New Roman"/>
@@ -12162,7 +11867,7 @@
               <w:lastRenderedPageBreak/>
               <w:t>Comparability / Deviation from international standards</w:t>
             </w:r>
-            <w:bookmarkEnd w:id="7"/>
+            <w:bookmarkEnd w:id="6"/>
           </w:p>
         </w:tc>
         <w:tc>
@@ -12824,13 +12529,6 @@
                 <w:color w:val="000000"/>
               </w:rPr>
             </w:pPr>
-            <w:r>
-              <w:rPr>
-                <w:rFonts w:ascii="Calibri" w:eastAsia="Times New Roman" w:hAnsi="Calibri" w:cs="Calibri"/>
-                <w:color w:val="000000"/>
-              </w:rPr>
-              <w:t> </w:t>
-            </w:r>
           </w:p>
         </w:tc>
       </w:tr>
@@ -12878,7 +12576,7 @@
                 <w:rFonts w:eastAsia="Times New Roman"/>
               </w:rPr>
             </w:pPr>
-            <w:bookmarkStart w:id="8" w:name="_Toc36553776"/>
+            <w:bookmarkStart w:id="7" w:name="_Toc36553776"/>
             <w:r>
               <w:rPr>
                 <w:rFonts w:eastAsia="Times New Roman"/>
@@ -12886,7 +12584,7 @@
               <w:lastRenderedPageBreak/>
               <w:t>References and Documentation</w:t>
             </w:r>
-            <w:bookmarkEnd w:id="8"/>
+            <w:bookmarkEnd w:id="7"/>
           </w:p>
         </w:tc>
         <w:tc>
@@ -13541,13 +13239,8 @@
                 <w:color w:val="000000"/>
               </w:rPr>
             </w:pPr>
-            <w:r>
-              <w:rPr>
-                <w:rFonts w:ascii="Calibri" w:eastAsia="Times New Roman" w:hAnsi="Calibri" w:cs="Calibri"/>
-                <w:color w:val="000000"/>
-              </w:rPr>
-              <w:t> </w:t>
-            </w:r>
+            <w:bookmarkStart w:id="8" w:name="_GoBack"/>
+            <w:bookmarkEnd w:id="8"/>
           </w:p>
         </w:tc>
       </w:tr>
@@ -14322,7 +14015,7 @@
 </file>
 
 <file path=customXml/itemProps1.xml><?xml version="1.0" encoding="utf-8"?>
-<ds:datastoreItem xmlns:ds="http://schemas.openxmlformats.org/officeDocument/2006/customXml" ds:itemID="{1FE8CB90-F923-4105-BD69-53A635BF95EB}">
+<ds:datastoreItem xmlns:ds="http://schemas.openxmlformats.org/officeDocument/2006/customXml" ds:itemID="{2EDB34E9-A273-4FC6-8579-402639901A4F}">
   <ds:schemaRefs>
     <ds:schemaRef ds:uri="http://schemas.openxmlformats.org/officeDocument/2006/bibliography"/>
   </ds:schemaRefs>

</xml_diff>